<commit_message>
sampai Tinjauan Pustaka HTC
</commit_message>
<xml_diff>
--- a/Proposal TA_05111540000029_Andrean Januar P.docx
+++ b/Proposal TA_05111540000029_Andrean Januar P.docx
@@ -124,8 +124,6 @@
         </w:rPr>
         <w:t xml:space="preserve"> INFORMATIKA</w:t>
       </w:r>
-      <w:bookmarkStart w:id="0" w:name="_GoBack"/>
-      <w:bookmarkEnd w:id="0"/>
     </w:p>
     <w:p>
       <w:pPr>
@@ -7532,9 +7530,10 @@
         <w:jc w:val="both"/>
         <w:rPr>
           <w:sz w:val="24"/>
-          <w:lang w:val="id-ID"/>
-        </w:rPr>
-      </w:pPr>
+          <w:lang w:val="en-US"/>
+        </w:rPr>
+      </w:pPr>
+      <w:bookmarkStart w:id="0" w:name="_Hlk8409539"/>
       <w:r>
         <w:rPr>
           <w:sz w:val="24"/>
@@ -7841,7 +7840,15 @@
         </w:rPr>
         <w:t>t, SONY, Qualcomm, BlackBerry, Samsung, Nintendo, Oculus Rift dan Intel</w:t>
       </w:r>
+      <w:r>
+        <w:rPr>
+          <w:sz w:val="24"/>
+          <w:lang w:val="en-US"/>
+        </w:rPr>
+        <w:t>.</w:t>
+      </w:r>
     </w:p>
+    <w:bookmarkEnd w:id="0"/>
     <w:p>
       <w:pPr>
         <w:spacing w:after="200"/>
@@ -7942,6 +7949,7 @@
           <w:lang w:val="en-US"/>
         </w:rPr>
       </w:pPr>
+      <w:bookmarkStart w:id="2" w:name="_Hlk8409764"/>
       <w:r>
         <w:rPr>
           <w:i/>
@@ -8752,6 +8760,8 @@
           <w:lang w:val="en-US"/>
         </w:rPr>
       </w:pPr>
+      <w:bookmarkStart w:id="3" w:name="_Hlk8409851"/>
+      <w:bookmarkEnd w:id="2"/>
       <w:proofErr w:type="spellStart"/>
       <w:r>
         <w:rPr>
@@ -9687,6 +9697,7 @@
         <w:t xml:space="preserve">. </w:t>
       </w:r>
     </w:p>
+    <w:bookmarkEnd w:id="3"/>
     <w:p>
       <w:pPr>
         <w:spacing w:after="200"/>
@@ -9886,6 +9897,7 @@
         <w:jc w:val="both"/>
         <w:textAlignment w:val="baseline"/>
       </w:pPr>
+      <w:bookmarkStart w:id="4" w:name="_Hlk8410002"/>
       <w:proofErr w:type="spellStart"/>
       <w:r>
         <w:t>Realitas</w:t>
@@ -10313,6 +10325,7 @@
         <w:t>.</w:t>
       </w:r>
     </w:p>
+    <w:bookmarkEnd w:id="4"/>
     <w:p>
       <w:pPr>
         <w:pStyle w:val="NormalWeb"/>
@@ -10332,6 +10345,7 @@
         <w:jc w:val="both"/>
         <w:textAlignment w:val="baseline"/>
       </w:pPr>
+      <w:bookmarkStart w:id="5" w:name="_Hlk8410035"/>
       <w:proofErr w:type="spellStart"/>
       <w:r>
         <w:t>Sebuah</w:t>
@@ -10566,6 +10580,9 @@
         <w:jc w:val="both"/>
         <w:textAlignment w:val="baseline"/>
       </w:pPr>
+      <w:bookmarkStart w:id="6" w:name="_Hlk8410049"/>
+      <w:bookmarkStart w:id="7" w:name="_GoBack"/>
+      <w:bookmarkEnd w:id="5"/>
       <w:proofErr w:type="spellStart"/>
       <w:r>
         <w:t>Realitas</w:t>
@@ -10860,6 +10877,8 @@
       </w:r>
       <w:proofErr w:type="spellEnd"/>
     </w:p>
+    <w:bookmarkEnd w:id="6"/>
+    <w:bookmarkEnd w:id="7"/>
     <w:p>
       <w:pPr>
         <w:spacing w:after="200"/>
@@ -21965,23 +21984,7 @@
           <w:szCs w:val="24"/>
           <w:lang w:val="en-US" w:eastAsia="ja-JP"/>
         </w:rPr>
-        <w:t xml:space="preserve">“Virtual Reality” [Online]. </w:t>
-      </w:r>
-      <w:proofErr w:type="gramStart"/>
-      <w:r>
-        <w:rPr>
-          <w:szCs w:val="24"/>
-          <w:lang w:val="en-US" w:eastAsia="ja-JP"/>
-        </w:rPr>
-        <w:t>Available :</w:t>
-      </w:r>
-      <w:proofErr w:type="gramEnd"/>
-      <w:r>
-        <w:rPr>
-          <w:szCs w:val="24"/>
-          <w:lang w:val="en-US" w:eastAsia="ja-JP"/>
-        </w:rPr>
-        <w:t xml:space="preserve"> </w:t>
+        <w:t xml:space="preserve">“Virtual Reality” [Online]. Available : </w:t>
       </w:r>
       <w:hyperlink r:id="rId13" w:history="1">
         <w:r>
@@ -26497,7 +26500,7 @@
       </w:pPr>
     </w:pPrDefault>
   </w:docDefaults>
-  <w:latentStyles w:defLockedState="0" w:defUIPriority="99" w:defSemiHidden="0" w:defUnhideWhenUsed="0" w:defQFormat="0" w:count="375">
+  <w:latentStyles w:defLockedState="0" w:defUIPriority="99" w:defSemiHidden="0" w:defUnhideWhenUsed="0" w:defQFormat="0" w:count="376">
     <w:lsdException w:name="Normal" w:uiPriority="0" w:qFormat="1"/>
     <w:lsdException w:name="heading 1" w:uiPriority="9" w:qFormat="1"/>
     <w:lsdException w:name="heading 2" w:semiHidden="1" w:uiPriority="9" w:unhideWhenUsed="1" w:qFormat="1"/>
@@ -26603,7 +26606,6 @@
     <w:lsdException w:name="HTML Sample" w:semiHidden="1" w:unhideWhenUsed="1"/>
     <w:lsdException w:name="HTML Typewriter" w:semiHidden="1" w:unhideWhenUsed="1"/>
     <w:lsdException w:name="HTML Variable" w:semiHidden="1" w:unhideWhenUsed="1"/>
-    <w:lsdException w:name="Normal Table" w:semiHidden="1" w:unhideWhenUsed="1"/>
     <w:lsdException w:name="annotation subject" w:semiHidden="1" w:unhideWhenUsed="1"/>
     <w:lsdException w:name="No List" w:semiHidden="1" w:unhideWhenUsed="1"/>
     <w:lsdException w:name="Outline List 1" w:semiHidden="1" w:unhideWhenUsed="1"/>
@@ -26650,10 +26652,8 @@
     <w:lsdException w:name="Table Subtle 2" w:semiHidden="1" w:unhideWhenUsed="1"/>
     <w:lsdException w:name="Table Web 1" w:semiHidden="1" w:unhideWhenUsed="1"/>
     <w:lsdException w:name="Table Web 2" w:semiHidden="1" w:unhideWhenUsed="1"/>
-    <w:lsdException w:name="Table Web 3" w:semiHidden="1" w:unhideWhenUsed="1"/>
     <w:lsdException w:name="Balloon Text" w:semiHidden="1" w:unhideWhenUsed="1"/>
     <w:lsdException w:name="Table Grid" w:uiPriority="59"/>
-    <w:lsdException w:name="Table Theme" w:semiHidden="1" w:unhideWhenUsed="1"/>
     <w:lsdException w:name="Placeholder Text" w:semiHidden="1"/>
     <w:lsdException w:name="No Spacing" w:uiPriority="1" w:qFormat="1"/>
     <w:lsdException w:name="Light Shading" w:uiPriority="60"/>
@@ -26873,6 +26873,7 @@
     <w:lsdException w:name="Smart Hyperlink" w:semiHidden="1" w:unhideWhenUsed="1"/>
     <w:lsdException w:name="Hashtag" w:semiHidden="1" w:unhideWhenUsed="1"/>
     <w:lsdException w:name="Unresolved Mention" w:semiHidden="1" w:unhideWhenUsed="1"/>
+    <w:lsdException w:name="Smart Link" w:semiHidden="1" w:unhideWhenUsed="1"/>
   </w:latentStyles>
   <w:style w:type="paragraph" w:default="1" w:styleId="Normal">
     <w:name w:val="Normal"/>
@@ -27671,7 +27672,7 @@
 </file>
 
 <file path=customXml/itemProps1.xml><?xml version="1.0" encoding="utf-8"?>
-<ds:datastoreItem xmlns:ds="http://schemas.openxmlformats.org/officeDocument/2006/customXml" ds:itemID="{7DC3A47F-3157-4468-9BC1-5F9C00D418F5}">
+<ds:datastoreItem xmlns:ds="http://schemas.openxmlformats.org/officeDocument/2006/customXml" ds:itemID="{234ED7FD-CC7E-4F1D-A419-BEB13237BB00}">
   <ds:schemaRefs>
     <ds:schemaRef ds:uri="http://schemas.openxmlformats.org/officeDocument/2006/bibliography"/>
   </ds:schemaRefs>

</xml_diff>